<commit_message>
am adaugat mai multi constructori si mi-am ingreunat viata cu matricea de obiecte :)
</commit_message>
<xml_diff>
--- a/The Ticketing App.docx
+++ b/The Ticketing App.docx
@@ -126,10 +126,64 @@
       <w:r>
         <w:rPr>
           <w:rFonts w:ascii="Arial" w:eastAsia="Times New Roman" w:hAnsi="Arial" w:cs="Arial"/>
-          <w:color w:val="000000"/>
-          <w:lang w:val="ro-RO"/>
-        </w:rPr>
-        <w:t>va permite citirea caracteristicilor locației (ex: număr maxim de locuri, număr de rânduri, zone, număr/codificare scaune pe rând, etc.)</w:t>
+          <w:b/>
+          <w:bCs/>
+          <w:color w:val="FF0000"/>
+          <w:lang w:val="ro-RO"/>
+        </w:rPr>
+        <w:t>va permite citirea</w:t>
+      </w:r>
+      <w:r>
+        <w:rPr>
+          <w:rFonts w:ascii="Arial" w:eastAsia="Times New Roman" w:hAnsi="Arial" w:cs="Arial"/>
+          <w:color w:val="FF0000"/>
+          <w:lang w:val="ro-RO"/>
+        </w:rPr>
+        <w:t xml:space="preserve"> </w:t>
+      </w:r>
+      <w:r>
+        <w:rPr>
+          <w:rFonts w:ascii="Arial" w:eastAsia="Times New Roman" w:hAnsi="Arial" w:cs="Arial"/>
+          <w:color w:val="000000"/>
+          <w:lang w:val="ro-RO"/>
+        </w:rPr>
+        <w:t xml:space="preserve">caracteristicilor locației (ex: </w:t>
+      </w:r>
+      <w:r>
+        <w:rPr>
+          <w:rFonts w:ascii="Arial" w:eastAsia="Times New Roman" w:hAnsi="Arial" w:cs="Arial"/>
+          <w:b/>
+          <w:bCs/>
+          <w:color w:val="00B050"/>
+          <w:lang w:val="ro-RO"/>
+        </w:rPr>
+        <w:t>număr maxim de locuri</w:t>
+      </w:r>
+      <w:r>
+        <w:rPr>
+          <w:rFonts w:ascii="Arial" w:eastAsia="Times New Roman" w:hAnsi="Arial" w:cs="Arial"/>
+          <w:color w:val="000000"/>
+          <w:lang w:val="ro-RO"/>
+        </w:rPr>
+        <w:t xml:space="preserve">, </w:t>
+      </w:r>
+      <w:r>
+        <w:rPr>
+          <w:rFonts w:ascii="Arial" w:eastAsia="Times New Roman" w:hAnsi="Arial" w:cs="Arial"/>
+          <w:b/>
+          <w:bCs/>
+          <w:color w:val="00B050"/>
+          <w:lang w:val="ro-RO"/>
+        </w:rPr>
+        <w:t>număr de rânduri</w:t>
+      </w:r>
+      <w:r>
+        <w:rPr>
+          <w:rFonts w:ascii="Arial" w:eastAsia="Times New Roman" w:hAnsi="Arial" w:cs="Arial"/>
+          <w:color w:val="000000"/>
+          <w:lang w:val="ro-RO"/>
+        </w:rPr>
+        <w:t>, zone, număr/codificare scaune pe rând, etc.)</w:t>
       </w:r>
     </w:p>
     <w:p>

</xml_diff>

<commit_message>
toate aspectele fazei 1 au fost rezolvate
</commit_message>
<xml_diff>
--- a/The Ticketing App.docx
+++ b/The Ticketing App.docx
@@ -1263,7 +1263,7 @@
         <w:ind w:left="1440"/>
         <w:rPr>
           <w:rFonts w:ascii="Arial" w:eastAsia="Times New Roman" w:hAnsi="Arial" w:cs="Arial"/>
-          <w:color w:val="000000"/>
+          <w:color w:val="00B050"/>
           <w:lang w:val="ro-RO"/>
         </w:rPr>
       </w:pPr>
@@ -1280,34 +1280,148 @@
           <w:rFonts w:ascii="Arial" w:eastAsia="Times New Roman" w:hAnsi="Arial" w:cs="Arial"/>
           <w:b/>
           <w:bCs/>
+          <w:color w:val="00B050"/>
+          <w:lang w:val="ro-RO"/>
+        </w:rPr>
+        <w:t>operatorii &lt;&lt; și &gt;&gt;</w:t>
+      </w:r>
+    </w:p>
+    <w:p>
+      <w:pPr>
+        <w:numPr>
+          <w:ilvl w:val="0"/>
+          <w:numId w:val="3"/>
+        </w:numPr>
+        <w:spacing w:before="100" w:beforeAutospacing="1" w:after="100" w:afterAutospacing="1" w:line="240" w:lineRule="auto"/>
+        <w:ind w:left="1440"/>
+        <w:rPr>
+          <w:rFonts w:ascii="Arial" w:eastAsia="Times New Roman" w:hAnsi="Arial" w:cs="Arial"/>
+          <w:color w:val="000000"/>
+          <w:lang w:val="ro-RO"/>
+        </w:rPr>
+      </w:pPr>
+      <w:r>
+        <w:rPr>
+          <w:rFonts w:ascii="Arial" w:eastAsia="Times New Roman" w:hAnsi="Arial" w:cs="Arial"/>
+          <w:color w:val="000000"/>
+          <w:lang w:val="ro-RO"/>
+        </w:rPr>
+        <w:t xml:space="preserve">Fiecare clasă va avea </w:t>
+      </w:r>
+      <w:r>
+        <w:rPr>
+          <w:rFonts w:ascii="Arial" w:eastAsia="Times New Roman" w:hAnsi="Arial" w:cs="Arial"/>
+          <w:b/>
+          <w:bCs/>
+          <w:color w:val="00B050"/>
+          <w:lang w:val="ro-RO"/>
+        </w:rPr>
+        <w:t>cel puțin 2 operatori</w:t>
+      </w:r>
+      <w:r>
+        <w:rPr>
+          <w:rFonts w:ascii="Arial" w:eastAsia="Times New Roman" w:hAnsi="Arial" w:cs="Arial"/>
+          <w:color w:val="00B050"/>
+          <w:lang w:val="ro-RO"/>
+        </w:rPr>
+        <w:t xml:space="preserve"> </w:t>
+      </w:r>
+      <w:r>
+        <w:rPr>
+          <w:rFonts w:ascii="Arial" w:eastAsia="Times New Roman" w:hAnsi="Arial" w:cs="Arial"/>
+          <w:color w:val="000000"/>
+          <w:lang w:val="ro-RO"/>
+        </w:rPr>
+        <w:t xml:space="preserve">supraîncărcați </w:t>
+      </w:r>
+      <w:r>
+        <w:rPr>
+          <w:rFonts w:ascii="Arial" w:eastAsia="Times New Roman" w:hAnsi="Arial" w:cs="Arial"/>
+          <w:b/>
+          <w:bCs/>
+          <w:color w:val="00B050"/>
+          <w:lang w:val="ro-RO"/>
+        </w:rPr>
+        <w:t>dintre următorii</w:t>
+      </w:r>
+      <w:r>
+        <w:rPr>
+          <w:rFonts w:ascii="Arial" w:eastAsia="Times New Roman" w:hAnsi="Arial" w:cs="Arial"/>
+          <w:color w:val="00B050"/>
+          <w:lang w:val="ro-RO"/>
+        </w:rPr>
+        <w:t xml:space="preserve"> </w:t>
+      </w:r>
+      <w:r>
+        <w:rPr>
+          <w:rFonts w:ascii="Arial" w:eastAsia="Times New Roman" w:hAnsi="Arial" w:cs="Arial"/>
+          <w:color w:val="000000"/>
+          <w:lang w:val="ro-RO"/>
+        </w:rPr>
+        <w:t>(</w:t>
+      </w:r>
+      <w:r>
+        <w:rPr>
+          <w:rFonts w:ascii="Arial" w:eastAsia="Times New Roman" w:hAnsi="Arial" w:cs="Arial"/>
+          <w:b/>
+          <w:bCs/>
+          <w:color w:val="00B050"/>
+          <w:lang w:val="ro-RO"/>
+        </w:rPr>
+        <w:t>același operator nu poate fi supraîncărcat în 2 clase diferite</w:t>
+      </w:r>
+      <w:r>
+        <w:rPr>
+          <w:rFonts w:ascii="Arial" w:eastAsia="Times New Roman" w:hAnsi="Arial" w:cs="Arial"/>
+          <w:color w:val="000000"/>
+          <w:lang w:val="ro-RO"/>
+        </w:rPr>
+        <w:t>):</w:t>
+      </w:r>
+    </w:p>
+    <w:p>
+      <w:pPr>
+        <w:numPr>
+          <w:ilvl w:val="0"/>
+          <w:numId w:val="4"/>
+        </w:numPr>
+        <w:spacing w:before="100" w:beforeAutospacing="1" w:after="100" w:afterAutospacing="1" w:line="240" w:lineRule="auto"/>
+        <w:ind w:left="2160"/>
+        <w:rPr>
+          <w:rFonts w:ascii="Arial" w:eastAsia="Times New Roman" w:hAnsi="Arial" w:cs="Arial"/>
+          <w:b/>
+          <w:bCs/>
+          <w:color w:val="00B050"/>
+          <w:lang w:val="ro-RO"/>
+        </w:rPr>
+      </w:pPr>
+      <w:r>
+        <w:rPr>
+          <w:rFonts w:ascii="Arial" w:eastAsia="Times New Roman" w:hAnsi="Arial" w:cs="Arial"/>
+          <w:b/>
+          <w:bCs/>
+          <w:color w:val="00B050"/>
+          <w:lang w:val="ro-RO"/>
+        </w:rPr>
+        <w:t>operator de indexare []</w:t>
+      </w:r>
+    </w:p>
+    <w:p>
+      <w:pPr>
+        <w:numPr>
+          <w:ilvl w:val="0"/>
+          <w:numId w:val="4"/>
+        </w:numPr>
+        <w:spacing w:before="100" w:beforeAutospacing="1" w:after="100" w:afterAutospacing="1" w:line="240" w:lineRule="auto"/>
+        <w:ind w:left="2160"/>
+        <w:rPr>
+          <w:rFonts w:ascii="Arial" w:eastAsia="Times New Roman" w:hAnsi="Arial" w:cs="Arial"/>
+          <w:b/>
+          <w:bCs/>
           <w:color w:val="FF0000"/>
           <w:lang w:val="ro-RO"/>
         </w:rPr>
-        <w:t>operatorii &lt;&lt; și &gt;&gt;</w:t>
-      </w:r>
-    </w:p>
-    <w:p>
-      <w:pPr>
-        <w:numPr>
-          <w:ilvl w:val="0"/>
-          <w:numId w:val="3"/>
-        </w:numPr>
-        <w:spacing w:before="100" w:beforeAutospacing="1" w:after="100" w:afterAutospacing="1" w:line="240" w:lineRule="auto"/>
-        <w:ind w:left="1440"/>
-        <w:rPr>
-          <w:rFonts w:ascii="Arial" w:eastAsia="Times New Roman" w:hAnsi="Arial" w:cs="Arial"/>
-          <w:color w:val="000000"/>
-          <w:lang w:val="ro-RO"/>
-        </w:rPr>
-      </w:pPr>
-      <w:r>
-        <w:rPr>
-          <w:rFonts w:ascii="Arial" w:eastAsia="Times New Roman" w:hAnsi="Arial" w:cs="Arial"/>
-          <w:color w:val="000000"/>
-          <w:lang w:val="ro-RO"/>
-        </w:rPr>
-        <w:t xml:space="preserve">Fiecare clasă va avea </w:t>
-      </w:r>
+      </w:pPr>
       <w:r>
         <w:rPr>
           <w:rFonts w:ascii="Arial" w:eastAsia="Times New Roman" w:hAnsi="Arial" w:cs="Arial"/>
@@ -1316,49 +1430,84 @@
           <w:color w:val="FF0000"/>
           <w:lang w:val="ro-RO"/>
         </w:rPr>
-        <w:t>cel puțin 2 operatori</w:t>
-      </w:r>
-      <w:r>
-        <w:rPr>
-          <w:rFonts w:ascii="Arial" w:eastAsia="Times New Roman" w:hAnsi="Arial" w:cs="Arial"/>
+        <w:t>operatori aritmetici (+,-,* or /)</w:t>
+      </w:r>
+    </w:p>
+    <w:p>
+      <w:pPr>
+        <w:numPr>
+          <w:ilvl w:val="0"/>
+          <w:numId w:val="4"/>
+        </w:numPr>
+        <w:spacing w:before="100" w:beforeAutospacing="1" w:after="100" w:afterAutospacing="1" w:line="240" w:lineRule="auto"/>
+        <w:ind w:left="2160"/>
+        <w:rPr>
+          <w:rFonts w:ascii="Arial" w:eastAsia="Times New Roman" w:hAnsi="Arial" w:cs="Arial"/>
+          <w:b/>
+          <w:bCs/>
           <w:color w:val="FF0000"/>
           <w:lang w:val="ro-RO"/>
         </w:rPr>
+      </w:pPr>
+      <w:r>
+        <w:rPr>
+          <w:rFonts w:ascii="Arial" w:eastAsia="Times New Roman" w:hAnsi="Arial" w:cs="Arial"/>
+          <w:b/>
+          <w:bCs/>
+          <w:color w:val="00B050"/>
+          <w:lang w:val="ro-RO"/>
+        </w:rPr>
+        <w:t>++</w:t>
+      </w:r>
+      <w:r>
+        <w:rPr>
+          <w:rFonts w:ascii="Arial" w:eastAsia="Times New Roman" w:hAnsi="Arial" w:cs="Arial"/>
+          <w:b/>
+          <w:bCs/>
+          <w:color w:val="FF0000"/>
+          <w:lang w:val="ro-RO"/>
+        </w:rPr>
         <w:t xml:space="preserve"> </w:t>
       </w:r>
       <w:r>
         <w:rPr>
           <w:rFonts w:ascii="Arial" w:eastAsia="Times New Roman" w:hAnsi="Arial" w:cs="Arial"/>
-          <w:color w:val="000000"/>
-          <w:lang w:val="ro-RO"/>
-        </w:rPr>
-        <w:t xml:space="preserve">supraîncărcați </w:t>
-      </w:r>
-      <w:r>
-        <w:rPr>
-          <w:rFonts w:ascii="Arial" w:eastAsia="Times New Roman" w:hAnsi="Arial" w:cs="Arial"/>
           <w:b/>
           <w:bCs/>
           <w:color w:val="FF0000"/>
           <w:lang w:val="ro-RO"/>
         </w:rPr>
-        <w:t>dintre următorii</w:t>
-      </w:r>
-      <w:r>
-        <w:rPr>
-          <w:rFonts w:ascii="Arial" w:eastAsia="Times New Roman" w:hAnsi="Arial" w:cs="Arial"/>
+        <w:t>sau</w:t>
+      </w:r>
+      <w:r>
+        <w:rPr>
+          <w:rFonts w:ascii="Arial" w:eastAsia="Times New Roman" w:hAnsi="Arial" w:cs="Arial"/>
+          <w:b/>
+          <w:bCs/>
           <w:color w:val="FF0000"/>
           <w:lang w:val="ro-RO"/>
         </w:rPr>
-        <w:t xml:space="preserve"> </w:t>
-      </w:r>
-      <w:r>
-        <w:rPr>
-          <w:rFonts w:ascii="Arial" w:eastAsia="Times New Roman" w:hAnsi="Arial" w:cs="Arial"/>
-          <w:color w:val="000000"/>
-          <w:lang w:val="ro-RO"/>
-        </w:rPr>
-        <w:t>(același operator nu poate fi supraîncărcat în 2 clase diferite):</w:t>
+        <w:t xml:space="preserve"> -- (</w:t>
+      </w:r>
+      <w:r>
+        <w:rPr>
+          <w:rFonts w:ascii="Arial" w:eastAsia="Times New Roman" w:hAnsi="Arial" w:cs="Arial"/>
+          <w:b/>
+          <w:bCs/>
+          <w:color w:val="00B050"/>
+          <w:lang w:val="ro-RO"/>
+        </w:rPr>
+        <w:t>ambele forme</w:t>
+      </w:r>
+      <w:r>
+        <w:rPr>
+          <w:rFonts w:ascii="Arial" w:eastAsia="Times New Roman" w:hAnsi="Arial" w:cs="Arial"/>
+          <w:b/>
+          <w:bCs/>
+          <w:color w:val="FF0000"/>
+          <w:lang w:val="ro-RO"/>
+        </w:rPr>
+        <w:t>)</w:t>
       </w:r>
     </w:p>
     <w:p>
@@ -1382,10 +1531,20 @@
           <w:rFonts w:ascii="Arial" w:eastAsia="Times New Roman" w:hAnsi="Arial" w:cs="Arial"/>
           <w:b/>
           <w:bCs/>
+          <w:color w:val="00B050"/>
+          <w:lang w:val="ro-RO"/>
+        </w:rPr>
+        <w:t xml:space="preserve">cast implicit </w:t>
+      </w:r>
+      <w:r>
+        <w:rPr>
+          <w:rFonts w:ascii="Arial" w:eastAsia="Times New Roman" w:hAnsi="Arial" w:cs="Arial"/>
+          <w:b/>
+          <w:bCs/>
           <w:color w:val="FF0000"/>
           <w:lang w:val="ro-RO"/>
         </w:rPr>
-        <w:t>operator de indexare []</w:t>
+        <w:t>sau explicit</w:t>
       </w:r>
     </w:p>
     <w:p>
@@ -1400,6 +1559,33 @@
           <w:rFonts w:ascii="Arial" w:eastAsia="Times New Roman" w:hAnsi="Arial" w:cs="Arial"/>
           <w:b/>
           <w:bCs/>
+          <w:color w:val="00B050"/>
+          <w:lang w:val="ro-RO"/>
+        </w:rPr>
+      </w:pPr>
+      <w:r>
+        <w:rPr>
+          <w:rFonts w:ascii="Arial" w:eastAsia="Times New Roman" w:hAnsi="Arial" w:cs="Arial"/>
+          <w:b/>
+          <w:bCs/>
+          <w:color w:val="00B050"/>
+          <w:lang w:val="ro-RO"/>
+        </w:rPr>
+        <w:t>operator de negație !</w:t>
+      </w:r>
+    </w:p>
+    <w:p>
+      <w:pPr>
+        <w:numPr>
+          <w:ilvl w:val="0"/>
+          <w:numId w:val="4"/>
+        </w:numPr>
+        <w:spacing w:before="100" w:beforeAutospacing="1" w:after="100" w:afterAutospacing="1" w:line="240" w:lineRule="auto"/>
+        <w:ind w:left="2160"/>
+        <w:rPr>
+          <w:rFonts w:ascii="Arial" w:eastAsia="Times New Roman" w:hAnsi="Arial" w:cs="Arial"/>
+          <w:b/>
+          <w:bCs/>
           <w:color w:val="FF0000"/>
           <w:lang w:val="ro-RO"/>
         </w:rPr>
@@ -1412,17 +1598,19 @@
           <w:color w:val="FF0000"/>
           <w:lang w:val="ro-RO"/>
         </w:rPr>
-        <w:t>operatori aritmetici (+,-,* or /)</w:t>
-      </w:r>
-    </w:p>
-    <w:p>
-      <w:pPr>
-        <w:numPr>
-          <w:ilvl w:val="0"/>
-          <w:numId w:val="4"/>
-        </w:numPr>
-        <w:spacing w:before="100" w:beforeAutospacing="1" w:after="100" w:afterAutospacing="1" w:line="240" w:lineRule="auto"/>
-        <w:ind w:left="2160"/>
+        <w:t>operatori relaționali (</w:t>
+      </w:r>
+      <w:r>
+        <w:rPr>
+          <w:rFonts w:ascii="Arial" w:eastAsia="Times New Roman" w:hAnsi="Arial" w:cs="Arial"/>
+          <w:b/>
+          <w:bCs/>
+          <w:color w:val="00B050"/>
+          <w:lang w:val="ro-RO"/>
+        </w:rPr>
+        <w:t>&lt;</w:t>
+      </w:r>
+      <w:r>
         <w:rPr>
           <w:rFonts w:ascii="Arial" w:eastAsia="Times New Roman" w:hAnsi="Arial" w:cs="Arial"/>
           <w:b/>
@@ -1430,7 +1618,18 @@
           <w:color w:val="FF0000"/>
           <w:lang w:val="ro-RO"/>
         </w:rPr>
-      </w:pPr>
+        <w:t>.</w:t>
+      </w:r>
+      <w:r>
+        <w:rPr>
+          <w:rFonts w:ascii="Arial" w:eastAsia="Times New Roman" w:hAnsi="Arial" w:cs="Arial"/>
+          <w:b/>
+          <w:bCs/>
+          <w:color w:val="00B050"/>
+          <w:lang w:val="ro-RO"/>
+        </w:rPr>
+        <w:t>&gt;</w:t>
+      </w:r>
       <w:r>
         <w:rPr>
           <w:rFonts w:ascii="Arial" w:eastAsia="Times New Roman" w:hAnsi="Arial" w:cs="Arial"/>
@@ -1439,17 +1638,19 @@
           <w:color w:val="FF0000"/>
           <w:lang w:val="ro-RO"/>
         </w:rPr>
-        <w:t>++ or -- (ambele forme)</w:t>
-      </w:r>
-    </w:p>
-    <w:p>
-      <w:pPr>
-        <w:numPr>
-          <w:ilvl w:val="0"/>
-          <w:numId w:val="4"/>
-        </w:numPr>
-        <w:spacing w:before="100" w:beforeAutospacing="1" w:after="100" w:afterAutospacing="1" w:line="240" w:lineRule="auto"/>
-        <w:ind w:left="2160"/>
+        <w:t>,=&lt;,</w:t>
+      </w:r>
+      <w:r>
+        <w:rPr>
+          <w:rFonts w:ascii="Arial" w:eastAsia="Times New Roman" w:hAnsi="Arial" w:cs="Arial"/>
+          <w:b/>
+          <w:bCs/>
+          <w:color w:val="00B050"/>
+          <w:lang w:val="ro-RO"/>
+        </w:rPr>
+        <w:t>&gt;=</w:t>
+      </w:r>
+      <w:r>
         <w:rPr>
           <w:rFonts w:ascii="Arial" w:eastAsia="Times New Roman" w:hAnsi="Arial" w:cs="Arial"/>
           <w:b/>
@@ -1457,7 +1658,18 @@
           <w:color w:val="FF0000"/>
           <w:lang w:val="ro-RO"/>
         </w:rPr>
-      </w:pPr>
+        <w:t>,</w:t>
+      </w:r>
+      <w:r>
+        <w:rPr>
+          <w:rFonts w:ascii="Arial" w:eastAsia="Times New Roman" w:hAnsi="Arial" w:cs="Arial"/>
+          <w:b/>
+          <w:bCs/>
+          <w:color w:val="00B050"/>
+          <w:lang w:val="ro-RO"/>
+        </w:rPr>
+        <w:t>==</w:t>
+      </w:r>
       <w:r>
         <w:rPr>
           <w:rFonts w:ascii="Arial" w:eastAsia="Times New Roman" w:hAnsi="Arial" w:cs="Arial"/>
@@ -1466,61 +1678,7 @@
           <w:color w:val="FF0000"/>
           <w:lang w:val="ro-RO"/>
         </w:rPr>
-        <w:t>cast implicit sau explicit</w:t>
-      </w:r>
-    </w:p>
-    <w:p>
-      <w:pPr>
-        <w:numPr>
-          <w:ilvl w:val="0"/>
-          <w:numId w:val="4"/>
-        </w:numPr>
-        <w:spacing w:before="100" w:beforeAutospacing="1" w:after="100" w:afterAutospacing="1" w:line="240" w:lineRule="auto"/>
-        <w:ind w:left="2160"/>
-        <w:rPr>
-          <w:rFonts w:ascii="Arial" w:eastAsia="Times New Roman" w:hAnsi="Arial" w:cs="Arial"/>
-          <w:b/>
-          <w:bCs/>
-          <w:color w:val="FF0000"/>
-          <w:lang w:val="ro-RO"/>
-        </w:rPr>
-      </w:pPr>
-      <w:r>
-        <w:rPr>
-          <w:rFonts w:ascii="Arial" w:eastAsia="Times New Roman" w:hAnsi="Arial" w:cs="Arial"/>
-          <w:b/>
-          <w:bCs/>
-          <w:color w:val="FF0000"/>
-          <w:lang w:val="ro-RO"/>
-        </w:rPr>
-        <w:t>operator de negație !</w:t>
-      </w:r>
-    </w:p>
-    <w:p>
-      <w:pPr>
-        <w:numPr>
-          <w:ilvl w:val="0"/>
-          <w:numId w:val="4"/>
-        </w:numPr>
-        <w:spacing w:before="100" w:beforeAutospacing="1" w:after="100" w:afterAutospacing="1" w:line="240" w:lineRule="auto"/>
-        <w:ind w:left="2160"/>
-        <w:rPr>
-          <w:rFonts w:ascii="Arial" w:eastAsia="Times New Roman" w:hAnsi="Arial" w:cs="Arial"/>
-          <w:b/>
-          <w:bCs/>
-          <w:color w:val="FF0000"/>
-          <w:lang w:val="ro-RO"/>
-        </w:rPr>
-      </w:pPr>
-      <w:r>
-        <w:rPr>
-          <w:rFonts w:ascii="Arial" w:eastAsia="Times New Roman" w:hAnsi="Arial" w:cs="Arial"/>
-          <w:b/>
-          <w:bCs/>
-          <w:color w:val="FF0000"/>
-          <w:lang w:val="ro-RO"/>
-        </w:rPr>
-        <w:t>operatori relaționali (&lt;.&gt;,=&lt;,&gt;=,==)</w:t>
+        <w:t>)</w:t>
       </w:r>
     </w:p>
     <w:p>

</xml_diff>

<commit_message>
final commit before force push
</commit_message>
<xml_diff>
--- a/The Ticketing App.docx
+++ b/The Ticketing App.docx
@@ -129,7 +129,6 @@
           <w:b/>
           <w:bCs/>
           <w:color w:val="00B050"/>
-          <w:highlight w:val="yellow"/>
           <w:lang w:val="ro-RO"/>
         </w:rPr>
         <w:t>va permite citirea</w:t>
@@ -271,7 +270,6 @@
           <w:b/>
           <w:bCs/>
           <w:color w:val="00B050"/>
-          <w:highlight w:val="yellow"/>
           <w:lang w:val="ro-RO"/>
         </w:rPr>
         <w:t>va permite citirea</w:t>
@@ -384,10 +382,51 @@
           <w:rFonts w:ascii="Arial" w:eastAsia="Times New Roman" w:hAnsi="Arial" w:cs="Arial"/>
           <w:b/>
           <w:bCs/>
+          <w:color w:val="00B050"/>
+          <w:lang w:val="ro-RO"/>
+        </w:rPr>
+        <w:t>bilete nominale conform caracteristicilor dorite</w:t>
+      </w:r>
+      <w:r>
+        <w:rPr>
+          <w:rFonts w:ascii="Arial" w:eastAsia="Times New Roman" w:hAnsi="Arial" w:cs="Arial"/>
           <w:color w:val="FF0000"/>
           <w:lang w:val="ro-RO"/>
         </w:rPr>
-        <w:t>bilete nominale conform caracteristicilor dorite</w:t>
+        <w:t xml:space="preserve"> </w:t>
+      </w:r>
+      <w:r>
+        <w:rPr>
+          <w:rFonts w:ascii="Arial" w:eastAsia="Times New Roman" w:hAnsi="Arial" w:cs="Arial"/>
+          <w:color w:val="000000"/>
+          <w:lang w:val="ro-RO"/>
+        </w:rPr>
+        <w:t>(ex: VIP, peluză, tribună, loje, etc.)</w:t>
+      </w:r>
+    </w:p>
+    <w:p>
+      <w:pPr>
+        <w:numPr>
+          <w:ilvl w:val="0"/>
+          <w:numId w:val="1"/>
+        </w:numPr>
+        <w:spacing w:before="100" w:beforeAutospacing="1" w:after="100" w:afterAutospacing="1" w:line="240" w:lineRule="auto"/>
+        <w:ind w:left="1440"/>
+        <w:rPr>
+          <w:rFonts w:ascii="Arial" w:eastAsia="Times New Roman" w:hAnsi="Arial" w:cs="Arial"/>
+          <w:color w:val="000000"/>
+          <w:lang w:val="ro-RO"/>
+        </w:rPr>
+      </w:pPr>
+      <w:r>
+        <w:rPr>
+          <w:rFonts w:ascii="Arial" w:eastAsia="Times New Roman" w:hAnsi="Arial" w:cs="Arial"/>
+          <w:b/>
+          <w:bCs/>
+          <w:color w:val="00B050"/>
+          <w:lang w:val="ro-RO"/>
+        </w:rPr>
+        <w:t>biletele generate vor avea un id unic ce va putea fi verificat ulterior</w:t>
       </w:r>
       <w:r>
         <w:rPr>
@@ -403,7 +442,33 @@
           <w:color w:val="000000"/>
           <w:lang w:val="ro-RO"/>
         </w:rPr>
-        <w:t>(ex: VIP, peluză, tribună, loje, etc.)</w:t>
+        <w:t xml:space="preserve">(id-ul va fi </w:t>
+      </w:r>
+      <w:r>
+        <w:rPr>
+          <w:rFonts w:ascii="Arial" w:eastAsia="Times New Roman" w:hAnsi="Arial" w:cs="Arial"/>
+          <w:b/>
+          <w:bCs/>
+          <w:color w:val="00B050"/>
+          <w:lang w:val="ro-RO"/>
+        </w:rPr>
+        <w:t>generat aleator</w:t>
+      </w:r>
+      <w:r>
+        <w:rPr>
+          <w:rFonts w:ascii="Arial" w:eastAsia="Times New Roman" w:hAnsi="Arial" w:cs="Arial"/>
+          <w:color w:val="00B050"/>
+          <w:lang w:val="ro-RO"/>
+        </w:rPr>
+        <w:t xml:space="preserve"> </w:t>
+      </w:r>
+      <w:r>
+        <w:rPr>
+          <w:rFonts w:ascii="Arial" w:eastAsia="Times New Roman" w:hAnsi="Arial" w:cs="Arial"/>
+          <w:color w:val="000000"/>
+          <w:lang w:val="ro-RO"/>
+        </w:rPr>
+        <w:t>astfel încât să nu existe id-uri duplicate pentru același eveniment și nici posibilitatea ca participanții să ghicească id-urile biletelor)</w:t>
       </w:r>
     </w:p>
     <w:p>
@@ -416,85 +481,18 @@
         <w:ind w:left="1440"/>
         <w:rPr>
           <w:rFonts w:ascii="Arial" w:eastAsia="Times New Roman" w:hAnsi="Arial" w:cs="Arial"/>
-          <w:color w:val="000000"/>
-          <w:lang w:val="ro-RO"/>
-        </w:rPr>
-      </w:pPr>
-      <w:r>
-        <w:rPr>
-          <w:rFonts w:ascii="Arial" w:eastAsia="Times New Roman" w:hAnsi="Arial" w:cs="Arial"/>
-          <w:b/>
-          <w:bCs/>
-          <w:color w:val="FF0000"/>
-          <w:lang w:val="ro-RO"/>
-        </w:rPr>
-        <w:t>biletele generate vor avea un id unic ce va putea fi verificat ulterior</w:t>
-      </w:r>
-      <w:r>
-        <w:rPr>
-          <w:rFonts w:ascii="Arial" w:eastAsia="Times New Roman" w:hAnsi="Arial" w:cs="Arial"/>
-          <w:color w:val="FF0000"/>
-          <w:lang w:val="ro-RO"/>
-        </w:rPr>
-        <w:t xml:space="preserve"> </w:t>
-      </w:r>
-      <w:r>
-        <w:rPr>
-          <w:rFonts w:ascii="Arial" w:eastAsia="Times New Roman" w:hAnsi="Arial" w:cs="Arial"/>
-          <w:color w:val="000000"/>
-          <w:lang w:val="ro-RO"/>
-        </w:rPr>
-        <w:t xml:space="preserve">(id-ul va fi </w:t>
-      </w:r>
-      <w:r>
-        <w:rPr>
-          <w:rFonts w:ascii="Arial" w:eastAsia="Times New Roman" w:hAnsi="Arial" w:cs="Arial"/>
-          <w:b/>
-          <w:bCs/>
-          <w:color w:val="FF0000"/>
-          <w:lang w:val="ro-RO"/>
-        </w:rPr>
-        <w:t>generat aleator</w:t>
-      </w:r>
-      <w:r>
-        <w:rPr>
-          <w:rFonts w:ascii="Arial" w:eastAsia="Times New Roman" w:hAnsi="Arial" w:cs="Arial"/>
-          <w:color w:val="FF0000"/>
-          <w:lang w:val="ro-RO"/>
-        </w:rPr>
-        <w:t xml:space="preserve"> </w:t>
-      </w:r>
-      <w:r>
-        <w:rPr>
-          <w:rFonts w:ascii="Arial" w:eastAsia="Times New Roman" w:hAnsi="Arial" w:cs="Arial"/>
-          <w:color w:val="000000"/>
-          <w:lang w:val="ro-RO"/>
-        </w:rPr>
-        <w:t>astfel încât să nu existe id-uri duplicate pentru același eveniment și nici posibilitatea ca participanții să ghicească id-urile biletelor)</w:t>
-      </w:r>
-    </w:p>
-    <w:p>
-      <w:pPr>
-        <w:numPr>
-          <w:ilvl w:val="0"/>
-          <w:numId w:val="1"/>
-        </w:numPr>
-        <w:spacing w:before="100" w:beforeAutospacing="1" w:after="100" w:afterAutospacing="1" w:line="240" w:lineRule="auto"/>
-        <w:ind w:left="1440"/>
-        <w:rPr>
-          <w:rFonts w:ascii="Arial" w:eastAsia="Times New Roman" w:hAnsi="Arial" w:cs="Arial"/>
-          <w:b/>
-          <w:bCs/>
-          <w:color w:val="FF0000"/>
-          <w:lang w:val="ro-RO"/>
-        </w:rPr>
-      </w:pPr>
-      <w:r>
-        <w:rPr>
-          <w:rFonts w:ascii="Arial" w:eastAsia="Times New Roman" w:hAnsi="Arial" w:cs="Arial"/>
-          <w:b/>
-          <w:bCs/>
-          <w:color w:val="FF0000"/>
+          <w:b/>
+          <w:bCs/>
+          <w:color w:val="00B050"/>
+          <w:lang w:val="ro-RO"/>
+        </w:rPr>
+      </w:pPr>
+      <w:r>
+        <w:rPr>
+          <w:rFonts w:ascii="Arial" w:eastAsia="Times New Roman" w:hAnsi="Arial" w:cs="Arial"/>
+          <w:b/>
+          <w:bCs/>
+          <w:color w:val="00B050"/>
           <w:lang w:val="ro-RO"/>
         </w:rPr>
         <w:t>aplicația va pune la dispoziția utilizatorului un meniu unde va putea introduce caracteristicile locației și ale evenimentului, va putea genera și ulterior valida biletele emise</w:t>

</xml_diff>